<commit_message>
Nono sistema de camera
A camera das cutscene 0 e 1 já foram criadas e o jogo tem um novo sistema de câmera.
</commit_message>
<xml_diff>
--- a/Personagens/Inimigos Normais/Carcereiro/Carcereiro_CharacterSheet.docx
+++ b/Personagens/Inimigos Normais/Carcereiro/Carcereiro_CharacterSheet.docx
@@ -31,6 +31,68 @@
                 <w:u w:val="single"/>
               </w:rPr>
             </w:pPr>
+            <w:r>
+              <w:rPr>
+                <w:noProof/>
+                <w:lang w:eastAsia="pt-BR"/>
+              </w:rPr>
+              <w:drawing>
+                <wp:anchor distT="0" distB="0" distL="114300" distR="114300" simplePos="0" relativeHeight="251658240" behindDoc="1" locked="0" layoutInCell="1" allowOverlap="1">
+                  <wp:simplePos x="0" y="0"/>
+                  <wp:positionH relativeFrom="column">
+                    <wp:posOffset>108585</wp:posOffset>
+                  </wp:positionH>
+                  <wp:positionV relativeFrom="paragraph">
+                    <wp:posOffset>151130</wp:posOffset>
+                  </wp:positionV>
+                  <wp:extent cx="2000250" cy="2195195"/>
+                  <wp:effectExtent l="0" t="0" r="0" b="0"/>
+                  <wp:wrapSquare wrapText="bothSides"/>
+                  <wp:docPr id="1" name="Imagem 1" descr="C:\0.0 SMAUG\SMAUG_2018_PrimeiroBimestre\Personagens\Inimigos Normais\Carcereiro\Carcereiro.JPG"/>
+                  <wp:cNvGraphicFramePr>
+                    <a:graphicFrameLocks xmlns:a="http://schemas.openxmlformats.org/drawingml/2006/main" noChangeAspect="1"/>
+                  </wp:cNvGraphicFramePr>
+                  <a:graphic xmlns:a="http://schemas.openxmlformats.org/drawingml/2006/main">
+                    <a:graphicData uri="http://schemas.openxmlformats.org/drawingml/2006/picture">
+                      <pic:pic xmlns:pic="http://schemas.openxmlformats.org/drawingml/2006/picture">
+                        <pic:nvPicPr>
+                          <pic:cNvPr id="0" name="Picture 1" descr="C:\0.0 SMAUG\SMAUG_2018_PrimeiroBimestre\Personagens\Inimigos Normais\Carcereiro\Carcereiro.JPG"/>
+                          <pic:cNvPicPr>
+                            <a:picLocks noChangeAspect="1" noChangeArrowheads="1"/>
+                          </pic:cNvPicPr>
+                        </pic:nvPicPr>
+                        <pic:blipFill>
+                          <a:blip r:embed="rId5" cstate="print">
+                            <a:extLst>
+                              <a:ext uri="{28A0092B-C50C-407E-A947-70E740481C1C}">
+                                <a14:useLocalDpi xmlns:a14="http://schemas.microsoft.com/office/drawing/2010/main" val="0"/>
+                              </a:ext>
+                            </a:extLst>
+                          </a:blip>
+                          <a:srcRect/>
+                          <a:stretch>
+                            <a:fillRect/>
+                          </a:stretch>
+                        </pic:blipFill>
+                        <pic:spPr bwMode="auto">
+                          <a:xfrm>
+                            <a:off x="0" y="0"/>
+                            <a:ext cx="2000250" cy="2195195"/>
+                          </a:xfrm>
+                          <a:prstGeom prst="rect">
+                            <a:avLst/>
+                          </a:prstGeom>
+                          <a:noFill/>
+                          <a:ln>
+                            <a:noFill/>
+                          </a:ln>
+                        </pic:spPr>
+                      </pic:pic>
+                    </a:graphicData>
+                  </a:graphic>
+                </wp:anchor>
+              </w:drawing>
+            </w:r>
           </w:p>
         </w:tc>
       </w:tr>
@@ -573,7 +635,7 @@
                 <w:sz w:val="28"/>
                 <w:szCs w:val="24"/>
               </w:rPr>
-              <w:t>História</w:t>
+              <w:t>Sobre</w:t>
             </w:r>
           </w:p>
         </w:tc>
@@ -642,7 +704,7 @@
                 <w:sz w:val="28"/>
                 <w:szCs w:val="24"/>
               </w:rPr>
-              <w:t>Sobre seu nome</w:t>
+              <w:t>Origem do nome</w:t>
             </w:r>
           </w:p>
           <w:tbl>
@@ -760,8 +822,10 @@
                 <w:sz w:val="28"/>
                 <w:szCs w:val="24"/>
               </w:rPr>
-              <w:t>Afinidades</w:t>
-            </w:r>
+              <w:t>Afinidade</w:t>
+            </w:r>
+            <w:bookmarkStart w:id="0" w:name="_GoBack"/>
+            <w:bookmarkEnd w:id="0"/>
           </w:p>
           <w:tbl>
             <w:tblPr>
@@ -861,19 +925,20 @@
     <w:tbl>
       <w:tblPr>
         <w:tblStyle w:val="Tabelacomgrade"/>
-        <w:tblW w:w="10486" w:type="dxa"/>
+        <w:tblpPr w:leftFromText="141" w:rightFromText="141" w:vertAnchor="text" w:horzAnchor="margin" w:tblpYSpec="outside"/>
+        <w:tblW w:w="10450" w:type="dxa"/>
         <w:tblLook w:val="04A0" w:firstRow="1" w:lastRow="0" w:firstColumn="1" w:lastColumn="0" w:noHBand="0" w:noVBand="1"/>
       </w:tblPr>
       <w:tblGrid>
-        <w:gridCol w:w="10486"/>
+        <w:gridCol w:w="10450"/>
       </w:tblGrid>
       <w:tr>
         <w:trPr>
-          <w:trHeight w:val="674"/>
+          <w:trHeight w:val="865"/>
         </w:trPr>
         <w:tc>
           <w:tcPr>
-            <w:tcW w:w="10486" w:type="dxa"/>
+            <w:tcW w:w="10450" w:type="dxa"/>
           </w:tcPr>
           <w:p>
             <w:pPr>
@@ -891,31 +956,31 @@
                 <w:sz w:val="28"/>
                 <w:szCs w:val="24"/>
               </w:rPr>
-              <w:t>Armaduras</w:t>
+              <w:t>Arma</w:t>
             </w:r>
           </w:p>
           <w:tbl>
             <w:tblPr>
               <w:tblStyle w:val="Tabelacomgrade"/>
-              <w:tblW w:w="10176" w:type="dxa"/>
-              <w:tblInd w:w="84" w:type="dxa"/>
+              <w:tblW w:w="10193" w:type="dxa"/>
+              <w:tblInd w:w="8" w:type="dxa"/>
               <w:tblLook w:val="04A0" w:firstRow="1" w:lastRow="0" w:firstColumn="1" w:lastColumn="0" w:noHBand="0" w:noVBand="1"/>
             </w:tblPr>
             <w:tblGrid>
-              <w:gridCol w:w="3540"/>
-              <w:gridCol w:w="3493"/>
-              <w:gridCol w:w="3143"/>
+              <w:gridCol w:w="1491"/>
+              <w:gridCol w:w="8702"/>
             </w:tblGrid>
             <w:tr>
               <w:trPr>
-                <w:trHeight w:val="295"/>
+                <w:trHeight w:val="378"/>
               </w:trPr>
               <w:tc>
                 <w:tcPr>
-                  <w:tcW w:w="3540" w:type="dxa"/>
+                  <w:tcW w:w="1491" w:type="dxa"/>
                 </w:tcPr>
                 <w:p>
                   <w:pPr>
+                    <w:framePr w:hSpace="141" w:wrap="around" w:vAnchor="text" w:hAnchor="margin" w:y="-20"/>
                     <w:jc w:val="center"/>
                     <w:rPr>
                       <w:rFonts w:ascii="Arial" w:hAnsi="Arial" w:cs="Arial"/>
@@ -929,16 +994,17 @@
                       <w:sz w:val="24"/>
                       <w:szCs w:val="24"/>
                     </w:rPr>
-                    <w:t>Capacete</w:t>
+                    <w:t>Nome</w:t>
                   </w:r>
                 </w:p>
               </w:tc>
               <w:tc>
                 <w:tcPr>
-                  <w:tcW w:w="3493" w:type="dxa"/>
+                  <w:tcW w:w="8702" w:type="dxa"/>
                 </w:tcPr>
                 <w:p>
                   <w:pPr>
+                    <w:framePr w:hSpace="141" w:wrap="around" w:vAnchor="text" w:hAnchor="margin" w:y="-20"/>
                     <w:jc w:val="center"/>
                     <w:rPr>
                       <w:rFonts w:ascii="Arial" w:hAnsi="Arial" w:cs="Arial"/>
@@ -952,16 +1018,23 @@
                       <w:sz w:val="24"/>
                       <w:szCs w:val="24"/>
                     </w:rPr>
-                    <w:t>Couraça</w:t>
+                    <w:t>Modelo 3D da arma</w:t>
                   </w:r>
                 </w:p>
               </w:tc>
+            </w:tr>
+            <w:tr>
+              <w:trPr>
+                <w:trHeight w:val="378"/>
+              </w:trPr>
               <w:tc>
                 <w:tcPr>
-                  <w:tcW w:w="3143" w:type="dxa"/>
+                  <w:tcW w:w="1491" w:type="dxa"/>
                 </w:tcPr>
                 <w:p>
                   <w:pPr>
+                    <w:framePr w:hSpace="141" w:wrap="around" w:vAnchor="text" w:hAnchor="margin" w:y="-20"/>
+                    <w:spacing w:before="1200"/>
                     <w:jc w:val="center"/>
                     <w:rPr>
                       <w:rFonts w:ascii="Arial" w:hAnsi="Arial" w:cs="Arial"/>
@@ -975,378 +1048,89 @@
                       <w:sz w:val="24"/>
                       <w:szCs w:val="24"/>
                     </w:rPr>
-                    <w:t>Bota</w:t>
+                    <w:t>Machado</w:t>
                   </w:r>
                 </w:p>
               </w:tc>
-            </w:tr>
-            <w:tr>
-              <w:trPr>
-                <w:trHeight w:val="295"/>
-              </w:trPr>
               <w:tc>
                 <w:tcPr>
-                  <w:tcW w:w="3540" w:type="dxa"/>
+                  <w:tcW w:w="8702" w:type="dxa"/>
                 </w:tcPr>
-                <w:tbl>
-                  <w:tblPr>
-                    <w:tblStyle w:val="Tabelacomgrade"/>
-                    <w:tblW w:w="0" w:type="auto"/>
-                    <w:tblLook w:val="04A0" w:firstRow="1" w:lastRow="0" w:firstColumn="1" w:lastColumn="0" w:noHBand="0" w:noVBand="1"/>
-                  </w:tblPr>
-                  <w:tblGrid>
-                    <w:gridCol w:w="1657"/>
-                    <w:gridCol w:w="1657"/>
-                  </w:tblGrid>
-                  <w:tr>
-                    <w:tc>
-                      <w:tcPr>
-                        <w:tcW w:w="1657" w:type="dxa"/>
-                      </w:tcPr>
-                      <w:p>
-                        <w:pPr>
-                          <w:jc w:val="center"/>
-                          <w:rPr>
-                            <w:rFonts w:ascii="Arial" w:hAnsi="Arial" w:cs="Arial"/>
-                            <w:sz w:val="24"/>
-                            <w:szCs w:val="24"/>
-                          </w:rPr>
-                        </w:pPr>
-                        <w:r>
-                          <w:rPr>
-                            <w:rFonts w:ascii="Arial" w:hAnsi="Arial" w:cs="Arial"/>
-                            <w:sz w:val="24"/>
-                            <w:szCs w:val="24"/>
-                          </w:rPr>
-                          <w:t>Nome:</w:t>
-                        </w:r>
-                      </w:p>
-                    </w:tc>
-                    <w:tc>
-                      <w:tcPr>
-                        <w:tcW w:w="1657" w:type="dxa"/>
-                      </w:tcPr>
-                      <w:p>
-                        <w:pPr>
-                          <w:jc w:val="center"/>
-                          <w:rPr>
-                            <w:rFonts w:ascii="Arial" w:hAnsi="Arial" w:cs="Arial"/>
-                            <w:sz w:val="24"/>
-                            <w:szCs w:val="24"/>
-                          </w:rPr>
-                        </w:pPr>
-                        <w:r>
-                          <w:rPr>
-                            <w:rFonts w:ascii="Arial" w:hAnsi="Arial" w:cs="Arial"/>
-                            <w:sz w:val="24"/>
-                            <w:szCs w:val="24"/>
-                          </w:rPr>
-                          <w:t>Defesa</w:t>
-                        </w:r>
-                      </w:p>
-                    </w:tc>
-                  </w:tr>
-                  <w:tr>
-                    <w:tc>
-                      <w:tcPr>
-                        <w:tcW w:w="1657" w:type="dxa"/>
-                      </w:tcPr>
-                      <w:p>
-                        <w:pPr>
-                          <w:jc w:val="center"/>
-                          <w:rPr>
-                            <w:rFonts w:ascii="Arial" w:hAnsi="Arial" w:cs="Arial"/>
-                            <w:sz w:val="24"/>
-                            <w:szCs w:val="24"/>
-                          </w:rPr>
-                        </w:pPr>
-                        <w:r>
-                          <w:rPr>
-                            <w:rFonts w:ascii="Arial" w:hAnsi="Arial" w:cs="Arial"/>
-                            <w:sz w:val="24"/>
-                            <w:szCs w:val="24"/>
-                          </w:rPr>
-                          <w:t>----</w:t>
-                        </w:r>
-                      </w:p>
-                    </w:tc>
-                    <w:tc>
-                      <w:tcPr>
-                        <w:tcW w:w="1657" w:type="dxa"/>
-                      </w:tcPr>
-                      <w:p>
-                        <w:pPr>
-                          <w:jc w:val="center"/>
-                          <w:rPr>
-                            <w:rFonts w:ascii="Arial" w:hAnsi="Arial" w:cs="Arial"/>
-                            <w:sz w:val="24"/>
-                            <w:szCs w:val="24"/>
-                          </w:rPr>
-                        </w:pPr>
-                        <w:r>
-                          <w:rPr>
-                            <w:rFonts w:ascii="Arial" w:hAnsi="Arial" w:cs="Arial"/>
-                            <w:sz w:val="24"/>
-                            <w:szCs w:val="24"/>
-                          </w:rPr>
-                          <w:t>----</w:t>
-                        </w:r>
-                      </w:p>
-                    </w:tc>
-                  </w:tr>
-                </w:tbl>
                 <w:p>
                   <w:pPr>
-                    <w:jc w:val="center"/>
+                    <w:framePr w:hSpace="141" w:wrap="around" w:vAnchor="text" w:hAnchor="margin" w:y="-20"/>
+                    <w:spacing w:before="100" w:beforeAutospacing="1"/>
                     <w:rPr>
                       <w:rFonts w:ascii="Arial" w:hAnsi="Arial" w:cs="Arial"/>
                       <w:sz w:val="24"/>
                       <w:szCs w:val="24"/>
                     </w:rPr>
                   </w:pPr>
-                </w:p>
-              </w:tc>
-              <w:tc>
-                <w:tcPr>
-                  <w:tcW w:w="3493" w:type="dxa"/>
-                </w:tcPr>
-                <w:tbl>
-                  <w:tblPr>
-                    <w:tblStyle w:val="Tabelacomgrade"/>
-                    <w:tblW w:w="0" w:type="auto"/>
-                    <w:tblLook w:val="04A0" w:firstRow="1" w:lastRow="0" w:firstColumn="1" w:lastColumn="0" w:noHBand="0" w:noVBand="1"/>
-                  </w:tblPr>
-                  <w:tblGrid>
-                    <w:gridCol w:w="1633"/>
-                    <w:gridCol w:w="1634"/>
-                  </w:tblGrid>
-                  <w:tr>
-                    <w:tc>
-                      <w:tcPr>
-                        <w:tcW w:w="1657" w:type="dxa"/>
-                      </w:tcPr>
-                      <w:p>
-                        <w:pPr>
-                          <w:jc w:val="center"/>
-                          <w:rPr>
-                            <w:rFonts w:ascii="Arial" w:hAnsi="Arial" w:cs="Arial"/>
-                            <w:sz w:val="24"/>
-                            <w:szCs w:val="24"/>
-                          </w:rPr>
-                        </w:pPr>
-                        <w:r>
-                          <w:rPr>
-                            <w:rFonts w:ascii="Arial" w:hAnsi="Arial" w:cs="Arial"/>
-                            <w:sz w:val="24"/>
-                            <w:szCs w:val="24"/>
-                          </w:rPr>
-                          <w:t>Nome:</w:t>
-                        </w:r>
-                      </w:p>
-                    </w:tc>
-                    <w:tc>
-                      <w:tcPr>
-                        <w:tcW w:w="1657" w:type="dxa"/>
-                      </w:tcPr>
-                      <w:p>
-                        <w:pPr>
-                          <w:jc w:val="center"/>
-                          <w:rPr>
-                            <w:rFonts w:ascii="Arial" w:hAnsi="Arial" w:cs="Arial"/>
-                            <w:sz w:val="24"/>
-                            <w:szCs w:val="24"/>
-                          </w:rPr>
-                        </w:pPr>
-                        <w:r>
-                          <w:rPr>
-                            <w:rFonts w:ascii="Arial" w:hAnsi="Arial" w:cs="Arial"/>
-                            <w:sz w:val="24"/>
-                            <w:szCs w:val="24"/>
-                          </w:rPr>
-                          <w:t>Defesa</w:t>
-                        </w:r>
-                      </w:p>
-                    </w:tc>
-                  </w:tr>
-                  <w:tr>
-                    <w:tc>
-                      <w:tcPr>
-                        <w:tcW w:w="1657" w:type="dxa"/>
-                      </w:tcPr>
-                      <w:p>
-                        <w:pPr>
-                          <w:jc w:val="center"/>
-                          <w:rPr>
-                            <w:rFonts w:ascii="Arial" w:hAnsi="Arial" w:cs="Arial"/>
-                            <w:sz w:val="24"/>
-                            <w:szCs w:val="24"/>
-                          </w:rPr>
-                        </w:pPr>
-                        <w:r>
-                          <w:rPr>
-                            <w:rFonts w:ascii="Arial" w:hAnsi="Arial" w:cs="Arial"/>
-                            <w:sz w:val="24"/>
-                            <w:szCs w:val="24"/>
-                          </w:rPr>
-                          <w:t>----</w:t>
-                        </w:r>
-                      </w:p>
-                    </w:tc>
-                    <w:tc>
-                      <w:tcPr>
-                        <w:tcW w:w="1657" w:type="dxa"/>
-                      </w:tcPr>
-                      <w:p>
-                        <w:pPr>
-                          <w:jc w:val="center"/>
-                          <w:rPr>
-                            <w:rFonts w:ascii="Arial" w:hAnsi="Arial" w:cs="Arial"/>
-                            <w:sz w:val="24"/>
-                            <w:szCs w:val="24"/>
-                          </w:rPr>
-                        </w:pPr>
-                        <w:r>
-                          <w:rPr>
-                            <w:rFonts w:ascii="Arial" w:hAnsi="Arial" w:cs="Arial"/>
-                            <w:sz w:val="24"/>
-                            <w:szCs w:val="24"/>
-                          </w:rPr>
-                          <w:t>----</w:t>
-                        </w:r>
-                      </w:p>
-                    </w:tc>
-                  </w:tr>
-                </w:tbl>
-                <w:p>
-                  <w:pPr>
-                    <w:jc w:val="center"/>
+                  <w:r>
                     <w:rPr>
                       <w:rFonts w:ascii="Arial" w:hAnsi="Arial" w:cs="Arial"/>
+                      <w:noProof/>
                       <w:sz w:val="24"/>
                       <w:szCs w:val="24"/>
+                      <w:lang w:eastAsia="pt-BR"/>
                     </w:rPr>
-                  </w:pPr>
-                </w:p>
-              </w:tc>
-              <w:tc>
-                <w:tcPr>
-                  <w:tcW w:w="3143" w:type="dxa"/>
-                </w:tcPr>
-                <w:tbl>
-                  <w:tblPr>
-                    <w:tblStyle w:val="Tabelacomgrade"/>
-                    <w:tblW w:w="0" w:type="auto"/>
-                    <w:tblLook w:val="04A0" w:firstRow="1" w:lastRow="0" w:firstColumn="1" w:lastColumn="0" w:noHBand="0" w:noVBand="1"/>
-                  </w:tblPr>
-                  <w:tblGrid>
-                    <w:gridCol w:w="1451"/>
-                    <w:gridCol w:w="1466"/>
-                  </w:tblGrid>
-                  <w:tr>
-                    <w:tc>
-                      <w:tcPr>
-                        <w:tcW w:w="1657" w:type="dxa"/>
-                      </w:tcPr>
-                      <w:p>
-                        <w:pPr>
-                          <w:jc w:val="center"/>
-                          <w:rPr>
-                            <w:rFonts w:ascii="Arial" w:hAnsi="Arial" w:cs="Arial"/>
-                            <w:sz w:val="24"/>
-                            <w:szCs w:val="24"/>
-                          </w:rPr>
-                        </w:pPr>
-                        <w:r>
-                          <w:rPr>
-                            <w:rFonts w:ascii="Arial" w:hAnsi="Arial" w:cs="Arial"/>
-                            <w:sz w:val="24"/>
-                            <w:szCs w:val="24"/>
-                          </w:rPr>
-                          <w:t>Nome:</w:t>
-                        </w:r>
-                      </w:p>
-                    </w:tc>
-                    <w:tc>
-                      <w:tcPr>
-                        <w:tcW w:w="1657" w:type="dxa"/>
-                      </w:tcPr>
-                      <w:p>
-                        <w:pPr>
-                          <w:jc w:val="center"/>
-                          <w:rPr>
-                            <w:rFonts w:ascii="Arial" w:hAnsi="Arial" w:cs="Arial"/>
-                            <w:sz w:val="24"/>
-                            <w:szCs w:val="24"/>
-                          </w:rPr>
-                        </w:pPr>
-                        <w:r>
-                          <w:rPr>
-                            <w:rFonts w:ascii="Arial" w:hAnsi="Arial" w:cs="Arial"/>
-                            <w:sz w:val="24"/>
-                            <w:szCs w:val="24"/>
-                          </w:rPr>
-                          <w:t>Defesa</w:t>
-                        </w:r>
-                      </w:p>
-                    </w:tc>
-                  </w:tr>
-                  <w:tr>
-                    <w:tc>
-                      <w:tcPr>
-                        <w:tcW w:w="1657" w:type="dxa"/>
-                      </w:tcPr>
-                      <w:p>
-                        <w:pPr>
-                          <w:jc w:val="center"/>
-                          <w:rPr>
-                            <w:rFonts w:ascii="Arial" w:hAnsi="Arial" w:cs="Arial"/>
-                            <w:sz w:val="24"/>
-                            <w:szCs w:val="24"/>
-                          </w:rPr>
-                        </w:pPr>
-                        <w:r>
-                          <w:rPr>
-                            <w:rFonts w:ascii="Arial" w:hAnsi="Arial" w:cs="Arial"/>
-                            <w:sz w:val="24"/>
-                            <w:szCs w:val="24"/>
-                          </w:rPr>
-                          <w:t>----</w:t>
-                        </w:r>
-                      </w:p>
-                    </w:tc>
-                    <w:tc>
-                      <w:tcPr>
-                        <w:tcW w:w="1657" w:type="dxa"/>
-                      </w:tcPr>
-                      <w:p>
-                        <w:pPr>
-                          <w:jc w:val="center"/>
-                          <w:rPr>
-                            <w:rFonts w:ascii="Arial" w:hAnsi="Arial" w:cs="Arial"/>
-                            <w:sz w:val="24"/>
-                            <w:szCs w:val="24"/>
-                          </w:rPr>
-                        </w:pPr>
-                        <w:r>
-                          <w:rPr>
-                            <w:rFonts w:ascii="Arial" w:hAnsi="Arial" w:cs="Arial"/>
-                            <w:sz w:val="24"/>
-                            <w:szCs w:val="24"/>
-                          </w:rPr>
-                          <w:t>----</w:t>
-                        </w:r>
-                      </w:p>
-                    </w:tc>
-                  </w:tr>
-                </w:tbl>
-                <w:p>
-                  <w:pPr>
-                    <w:rPr>
-                      <w:rFonts w:ascii="Arial" w:hAnsi="Arial" w:cs="Arial"/>
-                      <w:sz w:val="24"/>
-                      <w:szCs w:val="24"/>
-                    </w:rPr>
-                  </w:pPr>
+                    <w:drawing>
+                      <wp:anchor distT="0" distB="0" distL="114300" distR="114300" simplePos="0" relativeHeight="251659264" behindDoc="1" locked="0" layoutInCell="1" allowOverlap="1">
+                        <wp:simplePos x="0" y="0"/>
+                        <wp:positionH relativeFrom="column">
+                          <wp:posOffset>1609725</wp:posOffset>
+                        </wp:positionH>
+                        <wp:positionV relativeFrom="paragraph">
+                          <wp:posOffset>87630</wp:posOffset>
+                        </wp:positionV>
+                        <wp:extent cx="1986280" cy="1695450"/>
+                        <wp:effectExtent l="0" t="0" r="0" b="0"/>
+                        <wp:wrapTopAndBottom/>
+                        <wp:docPr id="2" name="Imagem 2" descr="C:\0.0 SMAUG\SMAUG_2018_PrimeiroBimestre\Personagens\Inimigos Normais\Carcereiro\Machado.JPG"/>
+                        <wp:cNvGraphicFramePr>
+                          <a:graphicFrameLocks xmlns:a="http://schemas.openxmlformats.org/drawingml/2006/main" noChangeAspect="1"/>
+                        </wp:cNvGraphicFramePr>
+                        <a:graphic xmlns:a="http://schemas.openxmlformats.org/drawingml/2006/main">
+                          <a:graphicData uri="http://schemas.openxmlformats.org/drawingml/2006/picture">
+                            <pic:pic xmlns:pic="http://schemas.openxmlformats.org/drawingml/2006/picture">
+                              <pic:nvPicPr>
+                                <pic:cNvPr id="0" name="Picture 2" descr="C:\0.0 SMAUG\SMAUG_2018_PrimeiroBimestre\Personagens\Inimigos Normais\Carcereiro\Machado.JPG"/>
+                                <pic:cNvPicPr>
+                                  <a:picLocks noChangeAspect="1" noChangeArrowheads="1"/>
+                                </pic:cNvPicPr>
+                              </pic:nvPicPr>
+                              <pic:blipFill>
+                                <a:blip r:embed="rId6" cstate="print">
+                                  <a:extLst>
+                                    <a:ext uri="{28A0092B-C50C-407E-A947-70E740481C1C}">
+                                      <a14:useLocalDpi xmlns:a14="http://schemas.microsoft.com/office/drawing/2010/main" val="0"/>
+                                    </a:ext>
+                                  </a:extLst>
+                                </a:blip>
+                                <a:srcRect/>
+                                <a:stretch>
+                                  <a:fillRect/>
+                                </a:stretch>
+                              </pic:blipFill>
+                              <pic:spPr bwMode="auto">
+                                <a:xfrm>
+                                  <a:off x="0" y="0"/>
+                                  <a:ext cx="1986280" cy="1695450"/>
+                                </a:xfrm>
+                                <a:prstGeom prst="rect">
+                                  <a:avLst/>
+                                </a:prstGeom>
+                                <a:noFill/>
+                                <a:ln>
+                                  <a:noFill/>
+                                </a:ln>
+                              </pic:spPr>
+                            </pic:pic>
+                          </a:graphicData>
+                        </a:graphic>
+                      </wp:anchor>
+                    </w:drawing>
+                  </w:r>
                 </w:p>
               </w:tc>
             </w:tr>
@@ -1391,820 +1175,6 @@
         </w:rPr>
       </w:pPr>
     </w:p>
-    <w:p>
-      <w:pPr>
-        <w:rPr>
-          <w:rFonts w:ascii="Arial" w:hAnsi="Arial" w:cs="Arial"/>
-          <w:sz w:val="24"/>
-          <w:szCs w:val="24"/>
-        </w:rPr>
-      </w:pPr>
-    </w:p>
-    <w:p>
-      <w:pPr>
-        <w:rPr>
-          <w:rFonts w:ascii="Arial" w:hAnsi="Arial" w:cs="Arial"/>
-          <w:sz w:val="24"/>
-          <w:szCs w:val="24"/>
-        </w:rPr>
-      </w:pPr>
-    </w:p>
-    <w:tbl>
-      <w:tblPr>
-        <w:tblStyle w:val="Tabelacomgrade"/>
-        <w:tblW w:w="10450" w:type="dxa"/>
-        <w:tblLook w:val="04A0" w:firstRow="1" w:lastRow="0" w:firstColumn="1" w:lastColumn="0" w:noHBand="0" w:noVBand="1"/>
-      </w:tblPr>
-      <w:tblGrid>
-        <w:gridCol w:w="10450"/>
-      </w:tblGrid>
-      <w:tr>
-        <w:trPr>
-          <w:trHeight w:val="865"/>
-        </w:trPr>
-        <w:tc>
-          <w:tcPr>
-            <w:tcW w:w="10450" w:type="dxa"/>
-          </w:tcPr>
-          <w:p>
-            <w:pPr>
-              <w:spacing w:after="120"/>
-              <w:jc w:val="center"/>
-              <w:rPr>
-                <w:rFonts w:ascii="Arial" w:hAnsi="Arial" w:cs="Arial"/>
-                <w:sz w:val="28"/>
-                <w:szCs w:val="24"/>
-              </w:rPr>
-            </w:pPr>
-            <w:r>
-              <w:rPr>
-                <w:rFonts w:ascii="Arial" w:hAnsi="Arial" w:cs="Arial"/>
-                <w:sz w:val="28"/>
-                <w:szCs w:val="24"/>
-              </w:rPr>
-              <w:t>Armas</w:t>
-            </w:r>
-          </w:p>
-          <w:tbl>
-            <w:tblPr>
-              <w:tblStyle w:val="Tabelacomgrade"/>
-              <w:tblW w:w="10216" w:type="dxa"/>
-              <w:tblInd w:w="8" w:type="dxa"/>
-              <w:tblLook w:val="04A0" w:firstRow="1" w:lastRow="0" w:firstColumn="1" w:lastColumn="0" w:noHBand="0" w:noVBand="1"/>
-            </w:tblPr>
-            <w:tblGrid>
-              <w:gridCol w:w="1491"/>
-              <w:gridCol w:w="1206"/>
-              <w:gridCol w:w="1379"/>
-              <w:gridCol w:w="1605"/>
-              <w:gridCol w:w="4535"/>
-            </w:tblGrid>
-            <w:tr>
-              <w:trPr>
-                <w:trHeight w:val="378"/>
-              </w:trPr>
-              <w:tc>
-                <w:tcPr>
-                  <w:tcW w:w="1491" w:type="dxa"/>
-                </w:tcPr>
-                <w:p>
-                  <w:pPr>
-                    <w:jc w:val="center"/>
-                    <w:rPr>
-                      <w:rFonts w:ascii="Arial" w:hAnsi="Arial" w:cs="Arial"/>
-                      <w:sz w:val="24"/>
-                      <w:szCs w:val="24"/>
-                    </w:rPr>
-                  </w:pPr>
-                  <w:r>
-                    <w:rPr>
-                      <w:rFonts w:ascii="Arial" w:hAnsi="Arial" w:cs="Arial"/>
-                      <w:sz w:val="24"/>
-                      <w:szCs w:val="24"/>
-                    </w:rPr>
-                    <w:t>Nome</w:t>
-                  </w:r>
-                </w:p>
-              </w:tc>
-              <w:tc>
-                <w:tcPr>
-                  <w:tcW w:w="1206" w:type="dxa"/>
-                </w:tcPr>
-                <w:p>
-                  <w:pPr>
-                    <w:jc w:val="center"/>
-                    <w:rPr>
-                      <w:rFonts w:ascii="Arial" w:hAnsi="Arial" w:cs="Arial"/>
-                      <w:sz w:val="24"/>
-                      <w:szCs w:val="24"/>
-                    </w:rPr>
-                  </w:pPr>
-                  <w:r>
-                    <w:rPr>
-                      <w:rFonts w:ascii="Arial" w:hAnsi="Arial" w:cs="Arial"/>
-                      <w:sz w:val="24"/>
-                      <w:szCs w:val="24"/>
-                    </w:rPr>
-                    <w:t>Dano</w:t>
-                  </w:r>
-                </w:p>
-              </w:tc>
-              <w:tc>
-                <w:tcPr>
-                  <w:tcW w:w="1379" w:type="dxa"/>
-                </w:tcPr>
-                <w:p>
-                  <w:pPr>
-                    <w:jc w:val="center"/>
-                    <w:rPr>
-                      <w:rFonts w:ascii="Arial" w:hAnsi="Arial" w:cs="Arial"/>
-                      <w:sz w:val="24"/>
-                      <w:szCs w:val="24"/>
-                    </w:rPr>
-                  </w:pPr>
-                  <w:r>
-                    <w:rPr>
-                      <w:rFonts w:ascii="Arial" w:hAnsi="Arial" w:cs="Arial"/>
-                      <w:sz w:val="24"/>
-                      <w:szCs w:val="24"/>
-                    </w:rPr>
-                    <w:t>Elemento</w:t>
-                  </w:r>
-                </w:p>
-              </w:tc>
-              <w:tc>
-                <w:tcPr>
-                  <w:tcW w:w="1605" w:type="dxa"/>
-                </w:tcPr>
-                <w:p>
-                  <w:pPr>
-                    <w:jc w:val="center"/>
-                    <w:rPr>
-                      <w:rFonts w:ascii="Arial" w:hAnsi="Arial" w:cs="Arial"/>
-                      <w:sz w:val="24"/>
-                      <w:szCs w:val="24"/>
-                    </w:rPr>
-                  </w:pPr>
-                  <w:r>
-                    <w:rPr>
-                      <w:rFonts w:ascii="Arial" w:hAnsi="Arial" w:cs="Arial"/>
-                      <w:sz w:val="24"/>
-                      <w:szCs w:val="24"/>
-                    </w:rPr>
-                    <w:t>Massa</w:t>
-                  </w:r>
-                </w:p>
-              </w:tc>
-              <w:tc>
-                <w:tcPr>
-                  <w:tcW w:w="4535" w:type="dxa"/>
-                </w:tcPr>
-                <w:p>
-                  <w:pPr>
-                    <w:jc w:val="center"/>
-                    <w:rPr>
-                      <w:rFonts w:ascii="Arial" w:hAnsi="Arial" w:cs="Arial"/>
-                      <w:sz w:val="24"/>
-                      <w:szCs w:val="24"/>
-                    </w:rPr>
-                  </w:pPr>
-                  <w:r>
-                    <w:rPr>
-                      <w:rFonts w:ascii="Arial" w:hAnsi="Arial" w:cs="Arial"/>
-                      <w:sz w:val="24"/>
-                      <w:szCs w:val="24"/>
-                    </w:rPr>
-                    <w:t>Modelo 3D da arma</w:t>
-                  </w:r>
-                </w:p>
-              </w:tc>
-            </w:tr>
-            <w:tr>
-              <w:trPr>
-                <w:trHeight w:val="378"/>
-              </w:trPr>
-              <w:tc>
-                <w:tcPr>
-                  <w:tcW w:w="1491" w:type="dxa"/>
-                </w:tcPr>
-                <w:p>
-                  <w:pPr>
-                    <w:spacing w:before="480"/>
-                    <w:jc w:val="center"/>
-                    <w:rPr>
-                      <w:rFonts w:ascii="Arial" w:hAnsi="Arial" w:cs="Arial"/>
-                      <w:sz w:val="24"/>
-                      <w:szCs w:val="24"/>
-                    </w:rPr>
-                  </w:pPr>
-                  <w:r>
-                    <w:rPr>
-                      <w:rFonts w:ascii="Arial" w:hAnsi="Arial" w:cs="Arial"/>
-                      <w:sz w:val="24"/>
-                      <w:szCs w:val="24"/>
-                    </w:rPr>
-                    <w:t>Espada</w:t>
-                  </w:r>
-                  <w:bookmarkStart w:id="0" w:name="_GoBack"/>
-                  <w:bookmarkEnd w:id="0"/>
-                </w:p>
-              </w:tc>
-              <w:tc>
-                <w:tcPr>
-                  <w:tcW w:w="1206" w:type="dxa"/>
-                </w:tcPr>
-                <w:p>
-                  <w:pPr>
-                    <w:spacing w:before="480"/>
-                    <w:jc w:val="center"/>
-                    <w:rPr>
-                      <w:rFonts w:ascii="Arial" w:hAnsi="Arial" w:cs="Arial"/>
-                      <w:sz w:val="24"/>
-                      <w:szCs w:val="24"/>
-                    </w:rPr>
-                  </w:pPr>
-                  <w:r>
-                    <w:rPr>
-                      <w:rFonts w:ascii="Arial" w:hAnsi="Arial" w:cs="Arial"/>
-                      <w:sz w:val="24"/>
-                      <w:szCs w:val="24"/>
-                    </w:rPr>
-                    <w:t>...</w:t>
-                  </w:r>
-                </w:p>
-              </w:tc>
-              <w:tc>
-                <w:tcPr>
-                  <w:tcW w:w="1379" w:type="dxa"/>
-                </w:tcPr>
-                <w:p>
-                  <w:pPr>
-                    <w:spacing w:before="480"/>
-                    <w:jc w:val="center"/>
-                    <w:rPr>
-                      <w:rFonts w:ascii="Arial" w:hAnsi="Arial" w:cs="Arial"/>
-                      <w:noProof/>
-                      <w:sz w:val="24"/>
-                      <w:szCs w:val="24"/>
-                      <w:lang w:eastAsia="pt-BR"/>
-                    </w:rPr>
-                  </w:pPr>
-                  <w:r>
-                    <w:rPr>
-                      <w:rFonts w:ascii="Arial" w:hAnsi="Arial" w:cs="Arial"/>
-                      <w:sz w:val="24"/>
-                      <w:szCs w:val="24"/>
-                    </w:rPr>
-                    <w:t>...</w:t>
-                  </w:r>
-                </w:p>
-              </w:tc>
-              <w:tc>
-                <w:tcPr>
-                  <w:tcW w:w="1605" w:type="dxa"/>
-                </w:tcPr>
-                <w:p>
-                  <w:pPr>
-                    <w:spacing w:before="480"/>
-                    <w:jc w:val="center"/>
-                    <w:rPr>
-                      <w:rFonts w:ascii="Arial" w:hAnsi="Arial" w:cs="Arial"/>
-                      <w:noProof/>
-                      <w:sz w:val="24"/>
-                      <w:szCs w:val="24"/>
-                      <w:lang w:eastAsia="pt-BR"/>
-                    </w:rPr>
-                  </w:pPr>
-                  <w:r>
-                    <w:rPr>
-                      <w:rFonts w:ascii="Arial" w:hAnsi="Arial" w:cs="Arial"/>
-                      <w:sz w:val="24"/>
-                      <w:szCs w:val="24"/>
-                    </w:rPr>
-                    <w:t>...</w:t>
-                  </w:r>
-                </w:p>
-              </w:tc>
-              <w:tc>
-                <w:tcPr>
-                  <w:tcW w:w="4535" w:type="dxa"/>
-                </w:tcPr>
-                <w:p>
-                  <w:pPr>
-                    <w:spacing w:before="100" w:beforeAutospacing="1"/>
-                    <w:rPr>
-                      <w:rFonts w:ascii="Arial" w:hAnsi="Arial" w:cs="Arial"/>
-                      <w:sz w:val="24"/>
-                      <w:szCs w:val="24"/>
-                    </w:rPr>
-                  </w:pPr>
-                </w:p>
-              </w:tc>
-            </w:tr>
-          </w:tbl>
-          <w:p>
-            <w:pPr>
-              <w:jc w:val="center"/>
-              <w:rPr>
-                <w:rFonts w:ascii="Arial" w:hAnsi="Arial" w:cs="Arial"/>
-                <w:sz w:val="24"/>
-                <w:szCs w:val="24"/>
-              </w:rPr>
-            </w:pPr>
-          </w:p>
-        </w:tc>
-      </w:tr>
-    </w:tbl>
-    <w:tbl>
-      <w:tblPr>
-        <w:tblStyle w:val="Tabelacomgrade"/>
-        <w:tblpPr w:leftFromText="141" w:rightFromText="141" w:vertAnchor="text" w:horzAnchor="margin" w:tblpY="314"/>
-        <w:tblW w:w="0" w:type="auto"/>
-        <w:tblLook w:val="04A0" w:firstRow="1" w:lastRow="0" w:firstColumn="1" w:lastColumn="0" w:noHBand="0" w:noVBand="1"/>
-      </w:tblPr>
-      <w:tblGrid>
-        <w:gridCol w:w="4951"/>
-      </w:tblGrid>
-      <w:tr>
-        <w:trPr>
-          <w:trHeight w:val="730"/>
-        </w:trPr>
-        <w:tc>
-          <w:tcPr>
-            <w:tcW w:w="4951" w:type="dxa"/>
-          </w:tcPr>
-          <w:p>
-            <w:pPr>
-              <w:spacing w:after="120"/>
-              <w:jc w:val="center"/>
-              <w:rPr>
-                <w:rFonts w:ascii="Arial" w:hAnsi="Arial" w:cs="Arial"/>
-                <w:sz w:val="28"/>
-                <w:szCs w:val="24"/>
-              </w:rPr>
-            </w:pPr>
-            <w:r>
-              <w:rPr>
-                <w:rFonts w:ascii="Arial" w:hAnsi="Arial" w:cs="Arial"/>
-                <w:sz w:val="28"/>
-                <w:szCs w:val="24"/>
-              </w:rPr>
-              <w:lastRenderedPageBreak/>
-              <w:t>Ervas</w:t>
-            </w:r>
-          </w:p>
-          <w:tbl>
-            <w:tblPr>
-              <w:tblStyle w:val="Tabelacomgrade"/>
-              <w:tblW w:w="4724" w:type="dxa"/>
-              <w:tblLook w:val="04A0" w:firstRow="1" w:lastRow="0" w:firstColumn="1" w:lastColumn="0" w:noHBand="0" w:noVBand="1"/>
-            </w:tblPr>
-            <w:tblGrid>
-              <w:gridCol w:w="2362"/>
-              <w:gridCol w:w="2362"/>
-            </w:tblGrid>
-            <w:tr>
-              <w:trPr>
-                <w:trHeight w:val="320"/>
-              </w:trPr>
-              <w:tc>
-                <w:tcPr>
-                  <w:tcW w:w="2362" w:type="dxa"/>
-                </w:tcPr>
-                <w:p>
-                  <w:pPr>
-                    <w:framePr w:hSpace="141" w:wrap="around" w:vAnchor="text" w:hAnchor="margin" w:y="314"/>
-                    <w:jc w:val="center"/>
-                    <w:rPr>
-                      <w:rFonts w:ascii="Arial" w:hAnsi="Arial" w:cs="Arial"/>
-                      <w:sz w:val="24"/>
-                      <w:szCs w:val="24"/>
-                    </w:rPr>
-                  </w:pPr>
-                  <w:r>
-                    <w:rPr>
-                      <w:rFonts w:ascii="Arial" w:hAnsi="Arial" w:cs="Arial"/>
-                      <w:sz w:val="24"/>
-                      <w:szCs w:val="24"/>
-                    </w:rPr>
-                    <w:t>Nome</w:t>
-                  </w:r>
-                </w:p>
-              </w:tc>
-              <w:tc>
-                <w:tcPr>
-                  <w:tcW w:w="2362" w:type="dxa"/>
-                </w:tcPr>
-                <w:p>
-                  <w:pPr>
-                    <w:framePr w:hSpace="141" w:wrap="around" w:vAnchor="text" w:hAnchor="margin" w:y="314"/>
-                    <w:jc w:val="center"/>
-                    <w:rPr>
-                      <w:rFonts w:ascii="Arial" w:hAnsi="Arial" w:cs="Arial"/>
-                      <w:sz w:val="24"/>
-                      <w:szCs w:val="24"/>
-                    </w:rPr>
-                  </w:pPr>
-                  <w:r>
-                    <w:rPr>
-                      <w:rFonts w:ascii="Arial" w:hAnsi="Arial" w:cs="Arial"/>
-                      <w:sz w:val="24"/>
-                      <w:szCs w:val="24"/>
-                    </w:rPr>
-                    <w:t>Efeito</w:t>
-                  </w:r>
-                </w:p>
-              </w:tc>
-            </w:tr>
-            <w:tr>
-              <w:trPr>
-                <w:trHeight w:val="320"/>
-              </w:trPr>
-              <w:tc>
-                <w:tcPr>
-                  <w:tcW w:w="2362" w:type="dxa"/>
-                </w:tcPr>
-                <w:p>
-                  <w:pPr>
-                    <w:framePr w:hSpace="141" w:wrap="around" w:vAnchor="text" w:hAnchor="margin" w:y="314"/>
-                    <w:jc w:val="center"/>
-                    <w:rPr>
-                      <w:rFonts w:ascii="Arial" w:hAnsi="Arial" w:cs="Arial"/>
-                      <w:sz w:val="24"/>
-                      <w:szCs w:val="24"/>
-                    </w:rPr>
-                  </w:pPr>
-                  <w:r>
-                    <w:rPr>
-                      <w:rFonts w:ascii="Arial" w:hAnsi="Arial" w:cs="Arial"/>
-                      <w:sz w:val="24"/>
-                      <w:szCs w:val="24"/>
-                    </w:rPr>
-                    <w:t>---</w:t>
-                  </w:r>
-                </w:p>
-              </w:tc>
-              <w:tc>
-                <w:tcPr>
-                  <w:tcW w:w="2362" w:type="dxa"/>
-                </w:tcPr>
-                <w:p>
-                  <w:pPr>
-                    <w:framePr w:hSpace="141" w:wrap="around" w:vAnchor="text" w:hAnchor="margin" w:y="314"/>
-                    <w:jc w:val="center"/>
-                    <w:rPr>
-                      <w:rFonts w:ascii="Arial" w:hAnsi="Arial" w:cs="Arial"/>
-                      <w:sz w:val="24"/>
-                      <w:szCs w:val="24"/>
-                    </w:rPr>
-                  </w:pPr>
-                  <w:r>
-                    <w:rPr>
-                      <w:rFonts w:ascii="Arial" w:hAnsi="Arial" w:cs="Arial"/>
-                      <w:sz w:val="24"/>
-                      <w:szCs w:val="24"/>
-                    </w:rPr>
-                    <w:t>---</w:t>
-                  </w:r>
-                </w:p>
-              </w:tc>
-            </w:tr>
-          </w:tbl>
-          <w:p>
-            <w:pPr>
-              <w:jc w:val="center"/>
-              <w:rPr>
-                <w:rFonts w:ascii="Arial" w:hAnsi="Arial" w:cs="Arial"/>
-                <w:sz w:val="24"/>
-                <w:szCs w:val="24"/>
-              </w:rPr>
-            </w:pPr>
-          </w:p>
-        </w:tc>
-      </w:tr>
-    </w:tbl>
-    <w:p>
-      <w:pPr>
-        <w:rPr>
-          <w:rFonts w:ascii="Arial" w:hAnsi="Arial" w:cs="Arial"/>
-          <w:sz w:val="24"/>
-          <w:szCs w:val="24"/>
-        </w:rPr>
-      </w:pPr>
-    </w:p>
-    <w:p>
-      <w:pPr>
-        <w:rPr>
-          <w:rFonts w:ascii="Arial" w:hAnsi="Arial" w:cs="Arial"/>
-          <w:sz w:val="24"/>
-          <w:szCs w:val="24"/>
-          <w:u w:val="single"/>
-        </w:rPr>
-      </w:pPr>
-    </w:p>
-    <w:p>
-      <w:pPr>
-        <w:rPr>
-          <w:rFonts w:ascii="Arial" w:hAnsi="Arial" w:cs="Arial"/>
-          <w:sz w:val="24"/>
-          <w:szCs w:val="24"/>
-          <w:u w:val="single"/>
-        </w:rPr>
-      </w:pPr>
-    </w:p>
-    <w:p>
-      <w:pPr>
-        <w:rPr>
-          <w:rFonts w:ascii="Arial" w:hAnsi="Arial" w:cs="Arial"/>
-          <w:sz w:val="24"/>
-          <w:szCs w:val="24"/>
-          <w:u w:val="single"/>
-        </w:rPr>
-      </w:pPr>
-    </w:p>
-    <w:p>
-      <w:pPr>
-        <w:rPr>
-          <w:rFonts w:ascii="Arial" w:hAnsi="Arial" w:cs="Arial"/>
-          <w:sz w:val="24"/>
-          <w:szCs w:val="24"/>
-        </w:rPr>
-      </w:pPr>
-    </w:p>
-    <w:p>
-      <w:pPr>
-        <w:rPr>
-          <w:rFonts w:ascii="Arial" w:hAnsi="Arial" w:cs="Arial"/>
-          <w:sz w:val="24"/>
-          <w:szCs w:val="24"/>
-          <w:u w:val="single"/>
-        </w:rPr>
-      </w:pPr>
-    </w:p>
-    <w:tbl>
-      <w:tblPr>
-        <w:tblStyle w:val="Tabelacomgrade"/>
-        <w:tblW w:w="0" w:type="auto"/>
-        <w:tblLook w:val="04A0" w:firstRow="1" w:lastRow="0" w:firstColumn="1" w:lastColumn="0" w:noHBand="0" w:noVBand="1"/>
-      </w:tblPr>
-      <w:tblGrid>
-        <w:gridCol w:w="10456"/>
-      </w:tblGrid>
-      <w:tr>
-        <w:tc>
-          <w:tcPr>
-            <w:tcW w:w="10456" w:type="dxa"/>
-          </w:tcPr>
-          <w:p>
-            <w:pPr>
-              <w:spacing w:after="120"/>
-              <w:jc w:val="center"/>
-              <w:rPr>
-                <w:rFonts w:ascii="Arial" w:hAnsi="Arial" w:cs="Arial"/>
-                <w:sz w:val="28"/>
-                <w:szCs w:val="24"/>
-              </w:rPr>
-            </w:pPr>
-            <w:r>
-              <w:rPr>
-                <w:rFonts w:ascii="Arial" w:hAnsi="Arial" w:cs="Arial"/>
-                <w:sz w:val="28"/>
-                <w:szCs w:val="24"/>
-              </w:rPr>
-              <w:t>A</w:t>
-            </w:r>
-            <w:r>
-              <w:rPr>
-                <w:rFonts w:ascii="Arial" w:hAnsi="Arial" w:cs="Arial"/>
-                <w:sz w:val="28"/>
-                <w:szCs w:val="24"/>
-              </w:rPr>
-              <w:t>nimações</w:t>
-            </w:r>
-          </w:p>
-          <w:tbl>
-            <w:tblPr>
-              <w:tblStyle w:val="Tabelacomgrade"/>
-              <w:tblW w:w="0" w:type="auto"/>
-              <w:tblLook w:val="04A0" w:firstRow="1" w:lastRow="0" w:firstColumn="1" w:lastColumn="0" w:noHBand="0" w:noVBand="1"/>
-            </w:tblPr>
-            <w:tblGrid>
-              <w:gridCol w:w="2557"/>
-              <w:gridCol w:w="2557"/>
-              <w:gridCol w:w="2558"/>
-              <w:gridCol w:w="2558"/>
-            </w:tblGrid>
-            <w:tr>
-              <w:tc>
-                <w:tcPr>
-                  <w:tcW w:w="2557" w:type="dxa"/>
-                </w:tcPr>
-                <w:p>
-                  <w:pPr>
-                    <w:spacing w:after="60"/>
-                    <w:jc w:val="center"/>
-                    <w:rPr>
-                      <w:rFonts w:ascii="Arial" w:hAnsi="Arial" w:cs="Arial"/>
-                      <w:sz w:val="24"/>
-                      <w:szCs w:val="24"/>
-                    </w:rPr>
-                  </w:pPr>
-                  <w:r>
-                    <w:rPr>
-                      <w:rFonts w:ascii="Arial" w:hAnsi="Arial" w:cs="Arial"/>
-                      <w:sz w:val="24"/>
-                      <w:szCs w:val="24"/>
-                    </w:rPr>
-                    <w:t>Animação</w:t>
-                  </w:r>
-                </w:p>
-              </w:tc>
-              <w:tc>
-                <w:tcPr>
-                  <w:tcW w:w="2557" w:type="dxa"/>
-                </w:tcPr>
-                <w:p>
-                  <w:pPr>
-                    <w:spacing w:after="60"/>
-                    <w:jc w:val="center"/>
-                    <w:rPr>
-                      <w:rFonts w:ascii="Arial" w:hAnsi="Arial" w:cs="Arial"/>
-                      <w:sz w:val="24"/>
-                      <w:szCs w:val="24"/>
-                    </w:rPr>
-                  </w:pPr>
-                  <w:r>
-                    <w:rPr>
-                      <w:rFonts w:ascii="Arial" w:hAnsi="Arial" w:cs="Arial"/>
-                      <w:sz w:val="24"/>
-                      <w:szCs w:val="24"/>
-                    </w:rPr>
-                    <w:t>Frame inicial</w:t>
-                  </w:r>
-                </w:p>
-              </w:tc>
-              <w:tc>
-                <w:tcPr>
-                  <w:tcW w:w="2558" w:type="dxa"/>
-                </w:tcPr>
-                <w:p>
-                  <w:pPr>
-                    <w:spacing w:after="60"/>
-                    <w:jc w:val="center"/>
-                    <w:rPr>
-                      <w:rFonts w:ascii="Arial" w:hAnsi="Arial" w:cs="Arial"/>
-                      <w:sz w:val="24"/>
-                      <w:szCs w:val="24"/>
-                    </w:rPr>
-                  </w:pPr>
-                  <w:r>
-                    <w:rPr>
-                      <w:rFonts w:ascii="Arial" w:hAnsi="Arial" w:cs="Arial"/>
-                      <w:sz w:val="24"/>
-                      <w:szCs w:val="24"/>
-                    </w:rPr>
-                    <w:t>Frame final</w:t>
-                  </w:r>
-                </w:p>
-              </w:tc>
-              <w:tc>
-                <w:tcPr>
-                  <w:tcW w:w="2558" w:type="dxa"/>
-                </w:tcPr>
-                <w:p>
-                  <w:pPr>
-                    <w:spacing w:after="60"/>
-                    <w:jc w:val="center"/>
-                    <w:rPr>
-                      <w:rFonts w:ascii="Arial" w:hAnsi="Arial" w:cs="Arial"/>
-                      <w:sz w:val="24"/>
-                      <w:szCs w:val="24"/>
-                    </w:rPr>
-                  </w:pPr>
-                  <w:r>
-                    <w:rPr>
-                      <w:rFonts w:ascii="Arial" w:hAnsi="Arial" w:cs="Arial"/>
-                      <w:sz w:val="24"/>
-                      <w:szCs w:val="24"/>
-                    </w:rPr>
-                    <w:t>O que é</w:t>
-                  </w:r>
-                </w:p>
-              </w:tc>
-            </w:tr>
-            <w:tr>
-              <w:tc>
-                <w:tcPr>
-                  <w:tcW w:w="2557" w:type="dxa"/>
-                </w:tcPr>
-                <w:p>
-                  <w:pPr>
-                    <w:spacing w:before="60" w:after="60"/>
-                    <w:jc w:val="center"/>
-                    <w:rPr>
-                      <w:rFonts w:ascii="Arial" w:hAnsi="Arial" w:cs="Arial"/>
-                      <w:sz w:val="24"/>
-                      <w:szCs w:val="24"/>
-                    </w:rPr>
-                  </w:pPr>
-                  <w:r>
-                    <w:rPr>
-                      <w:rFonts w:ascii="Arial" w:hAnsi="Arial" w:cs="Arial"/>
-                      <w:sz w:val="24"/>
-                      <w:szCs w:val="24"/>
-                    </w:rPr>
-                    <w:t>...</w:t>
-                  </w:r>
-                </w:p>
-              </w:tc>
-              <w:tc>
-                <w:tcPr>
-                  <w:tcW w:w="2557" w:type="dxa"/>
-                </w:tcPr>
-                <w:p>
-                  <w:pPr>
-                    <w:spacing w:before="60" w:after="60"/>
-                    <w:jc w:val="center"/>
-                    <w:rPr>
-                      <w:rFonts w:ascii="Arial" w:hAnsi="Arial" w:cs="Arial"/>
-                      <w:sz w:val="24"/>
-                      <w:szCs w:val="24"/>
-                    </w:rPr>
-                  </w:pPr>
-                  <w:r>
-                    <w:rPr>
-                      <w:rFonts w:ascii="Arial" w:hAnsi="Arial" w:cs="Arial"/>
-                      <w:sz w:val="24"/>
-                      <w:szCs w:val="24"/>
-                    </w:rPr>
-                    <w:t>...</w:t>
-                  </w:r>
-                </w:p>
-              </w:tc>
-              <w:tc>
-                <w:tcPr>
-                  <w:tcW w:w="2558" w:type="dxa"/>
-                </w:tcPr>
-                <w:p>
-                  <w:pPr>
-                    <w:spacing w:before="60" w:after="60"/>
-                    <w:jc w:val="center"/>
-                    <w:rPr>
-                      <w:rFonts w:ascii="Arial" w:hAnsi="Arial" w:cs="Arial"/>
-                      <w:sz w:val="24"/>
-                      <w:szCs w:val="24"/>
-                    </w:rPr>
-                  </w:pPr>
-                  <w:r>
-                    <w:rPr>
-                      <w:rFonts w:ascii="Arial" w:hAnsi="Arial" w:cs="Arial"/>
-                      <w:sz w:val="24"/>
-                      <w:szCs w:val="24"/>
-                    </w:rPr>
-                    <w:t>...</w:t>
-                  </w:r>
-                </w:p>
-              </w:tc>
-              <w:tc>
-                <w:tcPr>
-                  <w:tcW w:w="2558" w:type="dxa"/>
-                </w:tcPr>
-                <w:p>
-                  <w:pPr>
-                    <w:spacing w:before="60" w:after="60"/>
-                    <w:jc w:val="center"/>
-                    <w:rPr>
-                      <w:rFonts w:ascii="Arial" w:hAnsi="Arial" w:cs="Arial"/>
-                      <w:sz w:val="24"/>
-                      <w:szCs w:val="24"/>
-                    </w:rPr>
-                  </w:pPr>
-                  <w:r>
-                    <w:rPr>
-                      <w:rFonts w:ascii="Arial" w:hAnsi="Arial" w:cs="Arial"/>
-                      <w:sz w:val="24"/>
-                      <w:szCs w:val="24"/>
-                    </w:rPr>
-                    <w:t>...</w:t>
-                  </w:r>
-                </w:p>
-              </w:tc>
-            </w:tr>
-          </w:tbl>
-          <w:p>
-            <w:pPr>
-              <w:jc w:val="center"/>
-              <w:rPr>
-                <w:rFonts w:ascii="Arial" w:hAnsi="Arial" w:cs="Arial"/>
-                <w:sz w:val="24"/>
-                <w:szCs w:val="24"/>
-                <w:u w:val="single"/>
-              </w:rPr>
-            </w:pPr>
-          </w:p>
-        </w:tc>
-      </w:tr>
-    </w:tbl>
     <w:p>
       <w:pPr>
         <w:rPr>
@@ -2684,12 +1654,12 @@
     <w:tblPr>
       <w:tblInd w:w="0" w:type="dxa"/>
       <w:tblBorders>
-        <w:top w:val="single" w:sz="4" w:space="0" w:color="BFBFBF" w:themeColor="background1" w:themeShade="BF"/>
-        <w:left w:val="single" w:sz="4" w:space="0" w:color="BFBFBF" w:themeColor="background1" w:themeShade="BF"/>
-        <w:bottom w:val="single" w:sz="4" w:space="0" w:color="BFBFBF" w:themeColor="background1" w:themeShade="BF"/>
-        <w:right w:val="single" w:sz="4" w:space="0" w:color="BFBFBF" w:themeColor="background1" w:themeShade="BF"/>
-        <w:insideH w:val="single" w:sz="4" w:space="0" w:color="BFBFBF" w:themeColor="background1" w:themeShade="BF"/>
-        <w:insideV w:val="single" w:sz="4" w:space="0" w:color="BFBFBF" w:themeColor="background1" w:themeShade="BF"/>
+        <w:top w:val="single" w:sz="4" w:space="0" w:color="141414" w:themeColor="background1" w:themeShade="BF"/>
+        <w:left w:val="single" w:sz="4" w:space="0" w:color="141414" w:themeColor="background1" w:themeShade="BF"/>
+        <w:bottom w:val="single" w:sz="4" w:space="0" w:color="141414" w:themeColor="background1" w:themeShade="BF"/>
+        <w:right w:val="single" w:sz="4" w:space="0" w:color="141414" w:themeColor="background1" w:themeShade="BF"/>
+        <w:insideH w:val="single" w:sz="4" w:space="0" w:color="141414" w:themeColor="background1" w:themeShade="BF"/>
+        <w:insideV w:val="single" w:sz="4" w:space="0" w:color="141414" w:themeColor="background1" w:themeShade="BF"/>
       </w:tblBorders>
       <w:tblCellMar>
         <w:top w:w="0" w:type="dxa"/>
@@ -2707,10 +1677,10 @@
   <a:themeElements>
     <a:clrScheme name="Escritório">
       <a:dk1>
-        <a:sysClr val="windowText" lastClr="C0C0C0"/>
+        <a:sysClr val="windowText" lastClr="808080"/>
       </a:dk1>
       <a:lt1>
-        <a:sysClr val="window" lastClr="000000"/>
+        <a:sysClr val="window" lastClr="1B1B1B"/>
       </a:lt1>
       <a:dk2>
         <a:srgbClr val="44546A"/>
@@ -2968,7 +1938,7 @@
 </file>
 
 <file path=customXml/itemProps1.xml><?xml version="1.0" encoding="utf-8"?>
-<ds:datastoreItem xmlns:ds="http://schemas.openxmlformats.org/officeDocument/2006/customXml" ds:itemID="{F440A478-DE90-4E8E-ACBE-950A429A7F8F}">
+<ds:datastoreItem xmlns:ds="http://schemas.openxmlformats.org/officeDocument/2006/customXml" ds:itemID="{76EF1D48-BE63-4775-833E-E784E4E4082A}">
   <ds:schemaRefs>
     <ds:schemaRef ds:uri="http://schemas.openxmlformats.org/officeDocument/2006/bibliography"/>
   </ds:schemaRefs>

</xml_diff>